<commit_message>
carregando resumo kotlin atualizado
</commit_message>
<xml_diff>
--- a/Bootcamp Inter Android Developer/Introdução ao Kotlin/Resumo Kotlin.docx
+++ b/Bootcamp Inter Android Developer/Introdução ao Kotlin/Resumo Kotlin.docx
@@ -54,7 +54,7 @@
       <w:pPr>
         <w:numPr>
           <w:ilvl w:val="0"/>
-          <w:numId w:val="1"/>
+          <w:numId w:val="2"/>
         </w:numPr>
         <w:ind w:left="720" w:hanging="360"/>
         <w:rPr>
@@ -72,7 +72,7 @@
       <w:pPr>
         <w:numPr>
           <w:ilvl w:val="0"/>
-          <w:numId w:val="1"/>
+          <w:numId w:val="2"/>
         </w:numPr>
         <w:ind w:left="720" w:hanging="360"/>
         <w:rPr>
@@ -90,7 +90,7 @@
       <w:pPr>
         <w:numPr>
           <w:ilvl w:val="0"/>
-          <w:numId w:val="1"/>
+          <w:numId w:val="2"/>
         </w:numPr>
         <w:ind w:left="720" w:hanging="360"/>
         <w:rPr>
@@ -108,7 +108,7 @@
       <w:pPr>
         <w:numPr>
           <w:ilvl w:val="0"/>
-          <w:numId w:val="1"/>
+          <w:numId w:val="2"/>
         </w:numPr>
         <w:ind w:left="720" w:hanging="360"/>
         <w:rPr>
@@ -126,7 +126,7 @@
       <w:pPr>
         <w:numPr>
           <w:ilvl w:val="0"/>
-          <w:numId w:val="1"/>
+          <w:numId w:val="2"/>
         </w:numPr>
         <w:ind w:left="720" w:hanging="360"/>
         <w:rPr>
@@ -144,7 +144,7 @@
       <w:pPr>
         <w:numPr>
           <w:ilvl w:val="0"/>
-          <w:numId w:val="1"/>
+          <w:numId w:val="2"/>
         </w:numPr>
         <w:ind w:left="720" w:hanging="360"/>
         <w:rPr>
@@ -162,7 +162,7 @@
       <w:pPr>
         <w:numPr>
           <w:ilvl w:val="0"/>
-          <w:numId w:val="1"/>
+          <w:numId w:val="2"/>
         </w:numPr>
         <w:ind w:left="720" w:hanging="360"/>
         <w:rPr>
@@ -180,7 +180,7 @@
       <w:pPr>
         <w:numPr>
           <w:ilvl w:val="0"/>
-          <w:numId w:val="1"/>
+          <w:numId w:val="2"/>
         </w:numPr>
         <w:ind w:left="720" w:hanging="360"/>
         <w:rPr>
@@ -198,7 +198,7 @@
       <w:pPr>
         <w:numPr>
           <w:ilvl w:val="0"/>
-          <w:numId w:val="1"/>
+          <w:numId w:val="2"/>
         </w:numPr>
         <w:ind w:left="720" w:hanging="360"/>
         <w:rPr>
@@ -216,7 +216,7 @@
       <w:pPr>
         <w:numPr>
           <w:ilvl w:val="0"/>
-          <w:numId w:val="1"/>
+          <w:numId w:val="2"/>
         </w:numPr>
         <w:ind w:left="720" w:hanging="360"/>
         <w:rPr>
@@ -769,7 +769,7 @@
       <w:pPr>
         <w:numPr>
           <w:ilvl w:val="0"/>
-          <w:numId w:val="3"/>
+          <w:numId w:val="7"/>
         </w:numPr>
         <w:ind w:left="720" w:hanging="360"/>
         <w:rPr>
@@ -806,7 +806,7 @@
       <w:pPr>
         <w:numPr>
           <w:ilvl w:val="0"/>
-          <w:numId w:val="3"/>
+          <w:numId w:val="7"/>
         </w:numPr>
         <w:ind w:left="720" w:hanging="360"/>
         <w:rPr>
@@ -831,7 +831,7 @@
       <w:pPr>
         <w:numPr>
           <w:ilvl w:val="0"/>
-          <w:numId w:val="3"/>
+          <w:numId w:val="7"/>
         </w:numPr>
         <w:ind w:left="720" w:hanging="360"/>
         <w:rPr>
@@ -3976,7 +3976,7 @@
       <w:pPr>
         <w:numPr>
           <w:ilvl w:val="0"/>
-          <w:numId w:val="5"/>
+          <w:numId w:val="10"/>
         </w:numPr>
         <w:ind w:left="720" w:hanging="360"/>
         <w:rPr>
@@ -3994,7 +3994,7 @@
       <w:pPr>
         <w:numPr>
           <w:ilvl w:val="0"/>
-          <w:numId w:val="5"/>
+          <w:numId w:val="10"/>
         </w:numPr>
         <w:ind w:left="720" w:hanging="360"/>
         <w:rPr>
@@ -4445,6 +4445,220 @@
           <w:rtl w:val="0"/>
         </w:rPr>
         <w:t xml:space="preserve">Indexação</w:t>
+      </w:r>
+    </w:p>
+    <w:p>
+      <w:pPr>
+        <w:numPr>
+          <w:ilvl w:val="0"/>
+          <w:numId w:val="8"/>
+        </w:numPr>
+        <w:ind w:left="720" w:hanging="360"/>
+        <w:rPr>
+          <w:u w:val="none"/>
+        </w:rPr>
+      </w:pPr>
+      <w:r>
+        <w:rPr>
+          <w:rtl w:val="0"/>
+        </w:rPr>
+        <w:t xml:space="preserve">String como array;</w:t>
+      </w:r>
+    </w:p>
+    <w:p>
+      <w:pPr>
+        <w:numPr>
+          <w:ilvl w:val="0"/>
+          <w:numId w:val="8"/>
+        </w:numPr>
+        <w:ind w:left="720" w:hanging="360"/>
+        <w:rPr>
+          <w:u w:val="none"/>
+        </w:rPr>
+      </w:pPr>
+      <w:r>
+        <w:rPr>
+          <w:rtl w:val="0"/>
+        </w:rPr>
+        <w:t xml:space="preserve">First(), last(), String.length, String[index];</w:t>
+      </w:r>
+    </w:p>
+    <w:p>
+      <w:pPr>
+        <w:rPr/>
+      </w:pPr>
+      <w:r>
+        <w:rPr>
+          <w:rtl w:val="0"/>
+        </w:rPr>
+      </w:r>
+    </w:p>
+    <w:p>
+      <w:pPr>
+        <w:rPr/>
+      </w:pPr>
+      <w:r>
+        <w:rPr>
+          <w:rtl w:val="0"/>
+        </w:rPr>
+        <w:t xml:space="preserve">//função principal</w:t>
+      </w:r>
+    </w:p>
+    <w:p>
+      <w:pPr>
+        <w:rPr/>
+      </w:pPr>
+      <w:r>
+        <w:rPr>
+          <w:rtl w:val="0"/>
+        </w:rPr>
+        <w:t xml:space="preserve">fun main() {</w:t>
+      </w:r>
+    </w:p>
+    <w:p>
+      <w:pPr>
+        <w:rPr/>
+      </w:pPr>
+      <w:r>
+        <w:rPr>
+          <w:rtl w:val="0"/>
+        </w:rPr>
+        <w:t xml:space="preserve">    val s = "Olá, mundo!"</w:t>
+      </w:r>
+    </w:p>
+    <w:p>
+      <w:pPr>
+        <w:rPr/>
+      </w:pPr>
+      <w:r>
+        <w:rPr>
+          <w:rtl w:val="0"/>
+        </w:rPr>
+        <w:t xml:space="preserve">    </w:t>
+      </w:r>
+    </w:p>
+    <w:p>
+      <w:pPr>
+        <w:rPr/>
+      </w:pPr>
+      <w:r>
+        <w:rPr>
+          <w:rtl w:val="0"/>
+        </w:rPr>
+        <w:t xml:space="preserve">    println(s[0]) //acessa a primeira posição</w:t>
+      </w:r>
+    </w:p>
+    <w:p>
+      <w:pPr>
+        <w:rPr/>
+      </w:pPr>
+      <w:r>
+        <w:rPr>
+          <w:rtl w:val="0"/>
+        </w:rPr>
+        <w:t xml:space="preserve">    println(s.first()) //acessa a primeira posição</w:t>
+      </w:r>
+    </w:p>
+    <w:p>
+      <w:pPr>
+        <w:rPr/>
+      </w:pPr>
+      <w:r>
+        <w:rPr>
+          <w:rtl w:val="0"/>
+        </w:rPr>
+        <w:t xml:space="preserve">    //imprime 0</w:t>
+      </w:r>
+    </w:p>
+    <w:p>
+      <w:pPr>
+        <w:rPr/>
+      </w:pPr>
+      <w:r>
+        <w:rPr>
+          <w:rtl w:val="0"/>
+        </w:rPr>
+        <w:t xml:space="preserve">    </w:t>
+      </w:r>
+    </w:p>
+    <w:p>
+      <w:pPr>
+        <w:rPr/>
+      </w:pPr>
+      <w:r>
+        <w:rPr>
+          <w:rtl w:val="0"/>
+        </w:rPr>
+        <w:t xml:space="preserve">    println(s[s.length-1]) //acessa a última posição</w:t>
+      </w:r>
+    </w:p>
+    <w:p>
+      <w:pPr>
+        <w:rPr/>
+      </w:pPr>
+      <w:r>
+        <w:rPr>
+          <w:rtl w:val="0"/>
+        </w:rPr>
+        <w:t xml:space="preserve">    println(s.last()) //acessa a última posição</w:t>
+      </w:r>
+    </w:p>
+    <w:p>
+      <w:pPr>
+        <w:rPr/>
+      </w:pPr>
+      <w:r>
+        <w:rPr>
+          <w:rtl w:val="0"/>
+        </w:rPr>
+        <w:t xml:space="preserve">    //Imprime !</w:t>
+      </w:r>
+    </w:p>
+    <w:p>
+      <w:pPr>
+        <w:rPr/>
+      </w:pPr>
+      <w:r>
+        <w:rPr>
+          <w:rtl w:val="0"/>
+        </w:rPr>
+      </w:r>
+    </w:p>
+    <w:p>
+      <w:pPr>
+        <w:rPr/>
+      </w:pPr>
+      <w:r>
+        <w:rPr>
+          <w:rtl w:val="0"/>
+        </w:rPr>
+        <w:t xml:space="preserve">}</w:t>
+      </w:r>
+    </w:p>
+    <w:p>
+      <w:pPr>
+        <w:rPr>
+          <w:b w:val="1"/>
+        </w:rPr>
+      </w:pPr>
+      <w:r>
+        <w:rPr>
+          <w:rtl w:val="0"/>
+        </w:rPr>
+      </w:r>
+    </w:p>
+    <w:p>
+      <w:pPr>
+        <w:rPr>
+          <w:b w:val="1"/>
+        </w:rPr>
+      </w:pPr>
+      <w:r>
+        <w:rPr>
+          <w:b w:val="1"/>
+          <w:rtl w:val="0"/>
+        </w:rPr>
+        <w:t xml:space="preserve">Concatenação</w:t>
       </w:r>
     </w:p>
     <w:p>
@@ -4462,7 +4676,7 @@
         <w:rPr>
           <w:rtl w:val="0"/>
         </w:rPr>
-        <w:t xml:space="preserve">String como array;</w:t>
+        <w:t xml:space="preserve">Para concatenar duas strings o plus/+ pode ser utilizado;</w:t>
       </w:r>
     </w:p>
     <w:p>
@@ -4470,220 +4684,6 @@
         <w:numPr>
           <w:ilvl w:val="0"/>
           <w:numId w:val="4"/>
-        </w:numPr>
-        <w:ind w:left="720" w:hanging="360"/>
-        <w:rPr>
-          <w:u w:val="none"/>
-        </w:rPr>
-      </w:pPr>
-      <w:r>
-        <w:rPr>
-          <w:rtl w:val="0"/>
-        </w:rPr>
-        <w:t xml:space="preserve">First(), last(), String.length, String[index];</w:t>
-      </w:r>
-    </w:p>
-    <w:p>
-      <w:pPr>
-        <w:rPr/>
-      </w:pPr>
-      <w:r>
-        <w:rPr>
-          <w:rtl w:val="0"/>
-        </w:rPr>
-      </w:r>
-    </w:p>
-    <w:p>
-      <w:pPr>
-        <w:rPr/>
-      </w:pPr>
-      <w:r>
-        <w:rPr>
-          <w:rtl w:val="0"/>
-        </w:rPr>
-        <w:t xml:space="preserve">//função principal</w:t>
-      </w:r>
-    </w:p>
-    <w:p>
-      <w:pPr>
-        <w:rPr/>
-      </w:pPr>
-      <w:r>
-        <w:rPr>
-          <w:rtl w:val="0"/>
-        </w:rPr>
-        <w:t xml:space="preserve">fun main() {</w:t>
-      </w:r>
-    </w:p>
-    <w:p>
-      <w:pPr>
-        <w:rPr/>
-      </w:pPr>
-      <w:r>
-        <w:rPr>
-          <w:rtl w:val="0"/>
-        </w:rPr>
-        <w:t xml:space="preserve">    val s = "Olá, mundo!"</w:t>
-      </w:r>
-    </w:p>
-    <w:p>
-      <w:pPr>
-        <w:rPr/>
-      </w:pPr>
-      <w:r>
-        <w:rPr>
-          <w:rtl w:val="0"/>
-        </w:rPr>
-        <w:t xml:space="preserve">    </w:t>
-      </w:r>
-    </w:p>
-    <w:p>
-      <w:pPr>
-        <w:rPr/>
-      </w:pPr>
-      <w:r>
-        <w:rPr>
-          <w:rtl w:val="0"/>
-        </w:rPr>
-        <w:t xml:space="preserve">    println(s[0]) //acessa a primeira posição</w:t>
-      </w:r>
-    </w:p>
-    <w:p>
-      <w:pPr>
-        <w:rPr/>
-      </w:pPr>
-      <w:r>
-        <w:rPr>
-          <w:rtl w:val="0"/>
-        </w:rPr>
-        <w:t xml:space="preserve">    println(s.first()) //acessa a primeira posição</w:t>
-      </w:r>
-    </w:p>
-    <w:p>
-      <w:pPr>
-        <w:rPr/>
-      </w:pPr>
-      <w:r>
-        <w:rPr>
-          <w:rtl w:val="0"/>
-        </w:rPr>
-        <w:t xml:space="preserve">    //imprime 0</w:t>
-      </w:r>
-    </w:p>
-    <w:p>
-      <w:pPr>
-        <w:rPr/>
-      </w:pPr>
-      <w:r>
-        <w:rPr>
-          <w:rtl w:val="0"/>
-        </w:rPr>
-        <w:t xml:space="preserve">    </w:t>
-      </w:r>
-    </w:p>
-    <w:p>
-      <w:pPr>
-        <w:rPr/>
-      </w:pPr>
-      <w:r>
-        <w:rPr>
-          <w:rtl w:val="0"/>
-        </w:rPr>
-        <w:t xml:space="preserve">    println(s[s.length-1]) //acessa a última posição</w:t>
-      </w:r>
-    </w:p>
-    <w:p>
-      <w:pPr>
-        <w:rPr/>
-      </w:pPr>
-      <w:r>
-        <w:rPr>
-          <w:rtl w:val="0"/>
-        </w:rPr>
-        <w:t xml:space="preserve">    println(s.last()) //acessa a última posição</w:t>
-      </w:r>
-    </w:p>
-    <w:p>
-      <w:pPr>
-        <w:rPr/>
-      </w:pPr>
-      <w:r>
-        <w:rPr>
-          <w:rtl w:val="0"/>
-        </w:rPr>
-        <w:t xml:space="preserve">    //Imprime !</w:t>
-      </w:r>
-    </w:p>
-    <w:p>
-      <w:pPr>
-        <w:rPr/>
-      </w:pPr>
-      <w:r>
-        <w:rPr>
-          <w:rtl w:val="0"/>
-        </w:rPr>
-      </w:r>
-    </w:p>
-    <w:p>
-      <w:pPr>
-        <w:rPr/>
-      </w:pPr>
-      <w:r>
-        <w:rPr>
-          <w:rtl w:val="0"/>
-        </w:rPr>
-        <w:t xml:space="preserve">}</w:t>
-      </w:r>
-    </w:p>
-    <w:p>
-      <w:pPr>
-        <w:rPr>
-          <w:b w:val="1"/>
-        </w:rPr>
-      </w:pPr>
-      <w:r>
-        <w:rPr>
-          <w:rtl w:val="0"/>
-        </w:rPr>
-      </w:r>
-    </w:p>
-    <w:p>
-      <w:pPr>
-        <w:rPr>
-          <w:b w:val="1"/>
-        </w:rPr>
-      </w:pPr>
-      <w:r>
-        <w:rPr>
-          <w:b w:val="1"/>
-          <w:rtl w:val="0"/>
-        </w:rPr>
-        <w:t xml:space="preserve">Concatenação</w:t>
-      </w:r>
-    </w:p>
-    <w:p>
-      <w:pPr>
-        <w:numPr>
-          <w:ilvl w:val="0"/>
-          <w:numId w:val="2"/>
-        </w:numPr>
-        <w:ind w:left="720" w:hanging="360"/>
-        <w:rPr>
-          <w:u w:val="none"/>
-        </w:rPr>
-      </w:pPr>
-      <w:r>
-        <w:rPr>
-          <w:rtl w:val="0"/>
-        </w:rPr>
-        <w:t xml:space="preserve">Para concatenar duas strings o plus/+ pode ser utilizado;</w:t>
-      </w:r>
-    </w:p>
-    <w:p>
-      <w:pPr>
-        <w:numPr>
-          <w:ilvl w:val="0"/>
-          <w:numId w:val="2"/>
         </w:numPr>
         <w:ind w:left="720" w:hanging="360"/>
         <w:rPr>
@@ -5797,6 +5797,1500 @@
     </w:p>
     <w:p>
       <w:pPr>
+        <w:rPr>
+          <w:b w:val="1"/>
+        </w:rPr>
+      </w:pPr>
+      <w:r>
+        <w:rPr>
+          <w:b w:val="1"/>
+          <w:rtl w:val="0"/>
+        </w:rPr>
+        <w:t xml:space="preserve">Diferença entre Empty e Blank</w:t>
+      </w:r>
+    </w:p>
+    <w:p>
+      <w:pPr>
+        <w:numPr>
+          <w:ilvl w:val="0"/>
+          <w:numId w:val="3"/>
+        </w:numPr>
+        <w:ind w:left="720" w:hanging="360"/>
+        <w:rPr>
+          <w:u w:val="none"/>
+        </w:rPr>
+      </w:pPr>
+      <w:r>
+        <w:rPr>
+          <w:rtl w:val="0"/>
+        </w:rPr>
+        <w:t xml:space="preserve">métodos de comparação;</w:t>
+      </w:r>
+    </w:p>
+    <w:p>
+      <w:pPr>
+        <w:numPr>
+          <w:ilvl w:val="0"/>
+          <w:numId w:val="3"/>
+        </w:numPr>
+        <w:ind w:left="720" w:hanging="360"/>
+        <w:rPr>
+          <w:u w:val="none"/>
+        </w:rPr>
+      </w:pPr>
+      <w:r>
+        <w:rPr>
+          <w:rtl w:val="0"/>
+        </w:rPr>
+        <w:t xml:space="preserve">string está vazia, em branco ou nula;</w:t>
+      </w:r>
+    </w:p>
+    <w:p>
+      <w:pPr>
+        <w:rPr/>
+      </w:pPr>
+      <w:r>
+        <w:rPr>
+          <w:rtl w:val="0"/>
+        </w:rPr>
+      </w:r>
+    </w:p>
+    <w:p>
+      <w:pPr>
+        <w:rPr/>
+      </w:pPr>
+      <w:r>
+        <w:rPr>
+          <w:rtl w:val="0"/>
+        </w:rPr>
+        <w:t xml:space="preserve">fun main() {</w:t>
+      </w:r>
+    </w:p>
+    <w:p>
+      <w:pPr>
+        <w:rPr/>
+      </w:pPr>
+      <w:r>
+        <w:rPr>
+          <w:rtl w:val="0"/>
+        </w:rPr>
+        <w:t xml:space="preserve">    val s=""</w:t>
+      </w:r>
+    </w:p>
+    <w:p>
+      <w:pPr>
+        <w:rPr/>
+      </w:pPr>
+      <w:r>
+        <w:rPr>
+          <w:rtl w:val="0"/>
+        </w:rPr>
+        <w:t xml:space="preserve">    </w:t>
+        <w:tab/>
+        <w:t xml:space="preserve">println(s.isEmpty())</w:t>
+      </w:r>
+    </w:p>
+    <w:p>
+      <w:pPr>
+        <w:rPr/>
+      </w:pPr>
+      <w:r>
+        <w:rPr>
+          <w:rtl w:val="0"/>
+        </w:rPr>
+        <w:t xml:space="preserve">        //true</w:t>
+      </w:r>
+    </w:p>
+    <w:p>
+      <w:pPr>
+        <w:rPr/>
+      </w:pPr>
+      <w:r>
+        <w:rPr>
+          <w:rtl w:val="0"/>
+        </w:rPr>
+        <w:t xml:space="preserve">        println(s.isBlank())</w:t>
+      </w:r>
+    </w:p>
+    <w:p>
+      <w:pPr>
+        <w:rPr/>
+      </w:pPr>
+      <w:r>
+        <w:rPr>
+          <w:rtl w:val="0"/>
+        </w:rPr>
+        <w:t xml:space="preserve">        //true</w:t>
+      </w:r>
+    </w:p>
+    <w:p>
+      <w:pPr>
+        <w:rPr/>
+      </w:pPr>
+      <w:r>
+        <w:rPr>
+          <w:rtl w:val="0"/>
+        </w:rPr>
+        <w:t xml:space="preserve">        println(s.isNullOrBlank() ||</w:t>
+      </w:r>
+    </w:p>
+    <w:p>
+      <w:pPr>
+        <w:rPr/>
+      </w:pPr>
+      <w:r>
+        <w:rPr>
+          <w:rtl w:val="0"/>
+        </w:rPr>
+        <w:t xml:space="preserve">                s.isNullOrEmpty())</w:t>
+      </w:r>
+    </w:p>
+    <w:p>
+      <w:pPr>
+        <w:rPr/>
+      </w:pPr>
+      <w:r>
+        <w:rPr>
+          <w:rtl w:val="0"/>
+        </w:rPr>
+        <w:t xml:space="preserve">        //true</w:t>
+      </w:r>
+    </w:p>
+    <w:p>
+      <w:pPr>
+        <w:rPr/>
+      </w:pPr>
+      <w:r>
+        <w:rPr>
+          <w:rtl w:val="0"/>
+        </w:rPr>
+        <w:t xml:space="preserve">}</w:t>
+      </w:r>
+    </w:p>
+    <w:p>
+      <w:pPr>
+        <w:rPr/>
+      </w:pPr>
+      <w:r>
+        <w:rPr>
+          <w:rtl w:val="0"/>
+        </w:rPr>
+      </w:r>
+    </w:p>
+    <w:p>
+      <w:pPr>
+        <w:rPr/>
+      </w:pPr>
+      <w:r>
+        <w:rPr>
+          <w:rtl w:val="0"/>
+        </w:rPr>
+        <w:t xml:space="preserve">--</w:t>
+      </w:r>
+    </w:p>
+    <w:p>
+      <w:pPr>
+        <w:rPr/>
+      </w:pPr>
+      <w:r>
+        <w:rPr>
+          <w:rtl w:val="0"/>
+        </w:rPr>
+        <w:t xml:space="preserve">fun main() {</w:t>
+      </w:r>
+    </w:p>
+    <w:p>
+      <w:pPr>
+        <w:rPr/>
+      </w:pPr>
+      <w:r>
+        <w:rPr>
+          <w:rtl w:val="0"/>
+        </w:rPr>
+        <w:t xml:space="preserve">    val s="     "</w:t>
+      </w:r>
+    </w:p>
+    <w:p>
+      <w:pPr>
+        <w:rPr/>
+      </w:pPr>
+      <w:r>
+        <w:rPr>
+          <w:rtl w:val="0"/>
+        </w:rPr>
+        <w:t xml:space="preserve">    </w:t>
+        <w:tab/>
+        <w:t xml:space="preserve">println(s.isEmpty())</w:t>
+      </w:r>
+    </w:p>
+    <w:p>
+      <w:pPr>
+        <w:rPr/>
+      </w:pPr>
+      <w:r>
+        <w:rPr>
+          <w:rtl w:val="0"/>
+        </w:rPr>
+        <w:t xml:space="preserve">        //false</w:t>
+      </w:r>
+    </w:p>
+    <w:p>
+      <w:pPr>
+        <w:rPr/>
+      </w:pPr>
+      <w:r>
+        <w:rPr>
+          <w:rtl w:val="0"/>
+        </w:rPr>
+        <w:t xml:space="preserve">        println(s.isBlank())</w:t>
+      </w:r>
+    </w:p>
+    <w:p>
+      <w:pPr>
+        <w:rPr/>
+      </w:pPr>
+      <w:r>
+        <w:rPr>
+          <w:rtl w:val="0"/>
+        </w:rPr>
+        <w:t xml:space="preserve">        //true</w:t>
+      </w:r>
+    </w:p>
+    <w:p>
+      <w:pPr>
+        <w:rPr/>
+      </w:pPr>
+      <w:r>
+        <w:rPr>
+          <w:rtl w:val="0"/>
+        </w:rPr>
+        <w:t xml:space="preserve">}</w:t>
+      </w:r>
+    </w:p>
+    <w:p>
+      <w:pPr>
+        <w:rPr/>
+      </w:pPr>
+      <w:r>
+        <w:rPr>
+          <w:rtl w:val="0"/>
+        </w:rPr>
+      </w:r>
+    </w:p>
+    <w:p>
+      <w:pPr>
+        <w:rPr/>
+      </w:pPr>
+      <w:r>
+        <w:rPr>
+          <w:rtl w:val="0"/>
+        </w:rPr>
+      </w:r>
+    </w:p>
+    <w:p>
+      <w:pPr>
+        <w:numPr>
+          <w:ilvl w:val="0"/>
+          <w:numId w:val="6"/>
+        </w:numPr>
+        <w:ind w:left="720" w:hanging="360"/>
+        <w:rPr>
+          <w:u w:val="none"/>
+        </w:rPr>
+      </w:pPr>
+      <w:r>
+        <w:rPr>
+          <w:rtl w:val="0"/>
+        </w:rPr>
+        <w:t xml:space="preserve">Se tamanho da string (s.length) for 0 está empty e blank;</w:t>
+      </w:r>
+    </w:p>
+    <w:p>
+      <w:pPr>
+        <w:numPr>
+          <w:ilvl w:val="0"/>
+          <w:numId w:val="6"/>
+        </w:numPr>
+        <w:ind w:left="720" w:hanging="360"/>
+        <w:rPr>
+          <w:u w:val="none"/>
+        </w:rPr>
+      </w:pPr>
+      <w:r>
+        <w:rPr>
+          <w:rtl w:val="0"/>
+        </w:rPr>
+        <w:t xml:space="preserve">Se tamanho for &gt; 0, mas todos os caracteres são espaços em branco ela está blank e não empty;</w:t>
+      </w:r>
+    </w:p>
+    <w:p>
+      <w:pPr>
+        <w:rPr/>
+      </w:pPr>
+      <w:r>
+        <w:rPr>
+          <w:rtl w:val="0"/>
+        </w:rPr>
+      </w:r>
+    </w:p>
+    <w:p>
+      <w:pPr>
+        <w:rPr/>
+      </w:pPr>
+      <w:r>
+        <w:rPr>
+          <w:rtl w:val="0"/>
+        </w:rPr>
+        <w:t xml:space="preserve">fun main() {</w:t>
+      </w:r>
+    </w:p>
+    <w:p>
+      <w:pPr>
+        <w:rPr/>
+      </w:pPr>
+      <w:r>
+        <w:rPr>
+          <w:rtl w:val="0"/>
+        </w:rPr>
+        <w:t xml:space="preserve">    val empty=""</w:t>
+      </w:r>
+    </w:p>
+    <w:p>
+      <w:pPr>
+        <w:rPr/>
+      </w:pPr>
+      <w:r>
+        <w:rPr>
+          <w:rtl w:val="0"/>
+        </w:rPr>
+        <w:t xml:space="preserve">    println(empty.length)//retorna o tamanho de empty</w:t>
+      </w:r>
+    </w:p>
+    <w:p>
+      <w:pPr>
+        <w:rPr/>
+      </w:pPr>
+      <w:r>
+        <w:rPr>
+          <w:rtl w:val="0"/>
+        </w:rPr>
+        <w:t xml:space="preserve">    val blank="     "</w:t>
+      </w:r>
+    </w:p>
+    <w:p>
+      <w:pPr>
+        <w:rPr/>
+      </w:pPr>
+      <w:r>
+        <w:rPr>
+          <w:rtl w:val="0"/>
+        </w:rPr>
+        <w:t xml:space="preserve">    println(blank.length)//retorna o tamanho de blank</w:t>
+      </w:r>
+    </w:p>
+    <w:p>
+      <w:pPr>
+        <w:rPr/>
+      </w:pPr>
+      <w:r>
+        <w:rPr>
+          <w:rtl w:val="0"/>
+        </w:rPr>
+        <w:t xml:space="preserve">    </w:t>
+      </w:r>
+    </w:p>
+    <w:p>
+      <w:pPr>
+        <w:rPr/>
+      </w:pPr>
+      <w:r>
+        <w:rPr>
+          <w:rtl w:val="0"/>
+        </w:rPr>
+        <w:t xml:space="preserve">    println(empty.isEmpty() &amp;&amp; empty.isBlank())</w:t>
+      </w:r>
+    </w:p>
+    <w:p>
+      <w:pPr>
+        <w:rPr/>
+      </w:pPr>
+      <w:r>
+        <w:rPr>
+          <w:rtl w:val="0"/>
+        </w:rPr>
+        <w:t xml:space="preserve">    //retorna true se empty atender as duas condições</w:t>
+      </w:r>
+    </w:p>
+    <w:p>
+      <w:pPr>
+        <w:rPr/>
+      </w:pPr>
+      <w:r>
+        <w:rPr>
+          <w:rtl w:val="0"/>
+        </w:rPr>
+        <w:t xml:space="preserve">    println(blank.isEmpty() || blank.isBlank())</w:t>
+      </w:r>
+    </w:p>
+    <w:p>
+      <w:pPr>
+        <w:rPr/>
+      </w:pPr>
+      <w:r>
+        <w:rPr>
+          <w:rtl w:val="0"/>
+        </w:rPr>
+        <w:t xml:space="preserve">    //retorna true se empty atender a pelo menos uma das condições</w:t>
+      </w:r>
+    </w:p>
+    <w:p>
+      <w:pPr>
+        <w:rPr/>
+      </w:pPr>
+      <w:r>
+        <w:rPr>
+          <w:rtl w:val="0"/>
+        </w:rPr>
+        <w:t xml:space="preserve">}</w:t>
+      </w:r>
+    </w:p>
+    <w:p>
+      <w:pPr>
+        <w:rPr>
+          <w:b w:val="1"/>
+        </w:rPr>
+      </w:pPr>
+      <w:r>
+        <w:rPr>
+          <w:rtl w:val="0"/>
+        </w:rPr>
+      </w:r>
+    </w:p>
+    <w:p>
+      <w:pPr>
+        <w:rPr>
+          <w:b w:val="1"/>
+        </w:rPr>
+      </w:pPr>
+      <w:r>
+        <w:rPr>
+          <w:b w:val="1"/>
+          <w:rtl w:val="0"/>
+        </w:rPr>
+        <w:t xml:space="preserve">Introdução a funções:</w:t>
+      </w:r>
+    </w:p>
+    <w:p>
+      <w:pPr>
+        <w:numPr>
+          <w:ilvl w:val="0"/>
+          <w:numId w:val="11"/>
+        </w:numPr>
+        <w:ind w:left="720" w:hanging="360"/>
+        <w:rPr>
+          <w:u w:val="none"/>
+        </w:rPr>
+      </w:pPr>
+      <w:r>
+        <w:rPr>
+          <w:rtl w:val="0"/>
+        </w:rPr>
+        <w:t xml:space="preserve">Prefixo </w:t>
+      </w:r>
+      <w:r>
+        <w:rPr>
+          <w:b w:val="1"/>
+          <w:rtl w:val="0"/>
+        </w:rPr>
+        <w:t xml:space="preserve">Fun nomeDaFunção(nomepar:Tipopar):TipoRetorno{}</w:t>
+      </w:r>
+    </w:p>
+    <w:p>
+      <w:pPr>
+        <w:numPr>
+          <w:ilvl w:val="0"/>
+          <w:numId w:val="11"/>
+        </w:numPr>
+        <w:ind w:left="720" w:hanging="360"/>
+        <w:rPr/>
+      </w:pPr>
+      <w:r>
+        <w:rPr>
+          <w:rtl w:val="0"/>
+        </w:rPr>
+        <w:t xml:space="preserve">Funções anônimas, single-line, inline, extensões, Lambdas, ordem superior;</w:t>
+      </w:r>
+    </w:p>
+    <w:p>
+      <w:pPr>
+        <w:numPr>
+          <w:ilvl w:val="0"/>
+          <w:numId w:val="11"/>
+        </w:numPr>
+        <w:ind w:left="720" w:hanging="360"/>
+        <w:rPr>
+          <w:b w:val="1"/>
+          <w:u w:val="none"/>
+        </w:rPr>
+      </w:pPr>
+      <w:r>
+        <w:rPr>
+          <w:b w:val="1"/>
+          <w:rtl w:val="0"/>
+        </w:rPr>
+        <w:t xml:space="preserve">Fun nomeDaFunção(nomepar:Tipopar)</w:t>
+      </w:r>
+      <w:r>
+        <w:rPr>
+          <w:rtl w:val="0"/>
+        </w:rPr>
+        <w:t xml:space="preserve">//sem retorno (void)</w:t>
+      </w:r>
+    </w:p>
+    <w:p>
+      <w:pPr>
+        <w:numPr>
+          <w:ilvl w:val="0"/>
+          <w:numId w:val="11"/>
+        </w:numPr>
+        <w:ind w:left="720" w:hanging="360"/>
+      </w:pPr>
+      <w:r>
+        <w:rPr>
+          <w:b w:val="1"/>
+          <w:rtl w:val="0"/>
+        </w:rPr>
+        <w:t xml:space="preserve">Fun nomeDaFunção():TipoRetorno{}</w:t>
+      </w:r>
+      <w:r>
+        <w:rPr>
+          <w:rtl w:val="0"/>
+        </w:rPr>
+        <w:t xml:space="preserve">//sem parâmetro, colocar ()</w:t>
+      </w:r>
+    </w:p>
+    <w:p>
+      <w:pPr>
+        <w:rPr>
+          <w:b w:val="1"/>
+        </w:rPr>
+      </w:pPr>
+      <w:r>
+        <w:rPr>
+          <w:rtl w:val="0"/>
+        </w:rPr>
+      </w:r>
+    </w:p>
+    <w:p>
+      <w:pPr>
+        <w:rPr>
+          <w:b w:val="1"/>
+        </w:rPr>
+      </w:pPr>
+      <w:r>
+        <w:rPr>
+          <w:b w:val="1"/>
+          <w:rtl w:val="0"/>
+        </w:rPr>
+        <w:t xml:space="preserve">Simplificando as funções:</w:t>
+      </w:r>
+    </w:p>
+    <w:p>
+      <w:pPr>
+        <w:rPr>
+          <w:b w:val="1"/>
+        </w:rPr>
+      </w:pPr>
+      <w:r>
+        <w:rPr>
+          <w:b w:val="1"/>
+          <w:rtl w:val="0"/>
+        </w:rPr>
+        <w:t xml:space="preserve">Ex 1:</w:t>
+      </w:r>
+    </w:p>
+    <w:p>
+      <w:pPr>
+        <w:rPr/>
+      </w:pPr>
+      <w:r>
+        <w:rPr>
+          <w:rtl w:val="0"/>
+        </w:rPr>
+        <w:t xml:space="preserve">private fun getFullName(name:String, lastName:String):String{</w:t>
+      </w:r>
+    </w:p>
+    <w:p>
+      <w:pPr>
+        <w:rPr/>
+      </w:pPr>
+      <w:r>
+        <w:rPr>
+          <w:rtl w:val="0"/>
+        </w:rPr>
+        <w:tab/>
+        <w:t xml:space="preserve">val fullname= “$name $lastName”</w:t>
+      </w:r>
+    </w:p>
+    <w:p>
+      <w:pPr>
+        <w:rPr/>
+      </w:pPr>
+      <w:r>
+        <w:rPr>
+          <w:rtl w:val="0"/>
+        </w:rPr>
+        <w:tab/>
+        <w:t xml:space="preserve">return fullname</w:t>
+      </w:r>
+    </w:p>
+    <w:p>
+      <w:pPr>
+        <w:rPr/>
+      </w:pPr>
+      <w:r>
+        <w:rPr>
+          <w:rtl w:val="0"/>
+        </w:rPr>
+        <w:t xml:space="preserve">}</w:t>
+      </w:r>
+    </w:p>
+    <w:p>
+      <w:pPr>
+        <w:ind w:left="0" w:firstLine="0"/>
+        <w:rPr/>
+      </w:pPr>
+      <w:r>
+        <w:rPr>
+          <w:rtl w:val="0"/>
+        </w:rPr>
+      </w:r>
+    </w:p>
+    <w:p>
+      <w:pPr>
+        <w:ind w:left="0" w:firstLine="0"/>
+        <w:rPr>
+          <w:b w:val="1"/>
+        </w:rPr>
+      </w:pPr>
+      <w:r>
+        <w:rPr>
+          <w:b w:val="1"/>
+          <w:rtl w:val="0"/>
+        </w:rPr>
+        <w:t xml:space="preserve">Ex 2:</w:t>
+      </w:r>
+    </w:p>
+    <w:p>
+      <w:pPr>
+        <w:rPr/>
+      </w:pPr>
+      <w:r>
+        <w:rPr>
+          <w:rtl w:val="0"/>
+        </w:rPr>
+        <w:t xml:space="preserve">private fun getFullName(name:String, lastName:String):String{</w:t>
+      </w:r>
+    </w:p>
+    <w:p>
+      <w:pPr>
+        <w:rPr/>
+      </w:pPr>
+      <w:r>
+        <w:rPr>
+          <w:rtl w:val="0"/>
+        </w:rPr>
+        <w:tab/>
+        <w:t xml:space="preserve">return “$name $lastName”</w:t>
+      </w:r>
+    </w:p>
+    <w:p>
+      <w:pPr>
+        <w:rPr/>
+      </w:pPr>
+      <w:r>
+        <w:rPr>
+          <w:rtl w:val="0"/>
+        </w:rPr>
+        <w:t xml:space="preserve">}</w:t>
+      </w:r>
+    </w:p>
+    <w:p>
+      <w:pPr>
+        <w:rPr/>
+      </w:pPr>
+      <w:r>
+        <w:rPr>
+          <w:rtl w:val="0"/>
+        </w:rPr>
+        <w:tab/>
+      </w:r>
+    </w:p>
+    <w:p>
+      <w:pPr>
+        <w:rPr>
+          <w:b w:val="1"/>
+        </w:rPr>
+      </w:pPr>
+      <w:r>
+        <w:rPr>
+          <w:b w:val="1"/>
+          <w:rtl w:val="0"/>
+        </w:rPr>
+        <w:t xml:space="preserve">Ex 3:</w:t>
+      </w:r>
+    </w:p>
+    <w:p>
+      <w:pPr>
+        <w:rPr/>
+      </w:pPr>
+      <w:r>
+        <w:rPr>
+          <w:rtl w:val="0"/>
+        </w:rPr>
+        <w:t xml:space="preserve">private fun getFullName(name:String, lastName:String) = $name $lastName</w:t>
+      </w:r>
+    </w:p>
+    <w:p>
+      <w:pPr>
+        <w:rPr/>
+      </w:pPr>
+      <w:r>
+        <w:rPr>
+          <w:rtl w:val="0"/>
+        </w:rPr>
+      </w:r>
+    </w:p>
+    <w:p>
+      <w:pPr>
+        <w:rPr>
+          <w:b w:val="1"/>
+        </w:rPr>
+      </w:pPr>
+      <w:r>
+        <w:rPr>
+          <w:b w:val="1"/>
+          <w:rtl w:val="0"/>
+        </w:rPr>
+        <w:t xml:space="preserve">Funções de ordem superior:</w:t>
+      </w:r>
+    </w:p>
+    <w:p>
+      <w:pPr>
+        <w:numPr>
+          <w:ilvl w:val="0"/>
+          <w:numId w:val="9"/>
+        </w:numPr>
+        <w:ind w:left="720" w:hanging="360"/>
+        <w:rPr>
+          <w:u w:val="none"/>
+        </w:rPr>
+      </w:pPr>
+      <w:r>
+        <w:rPr>
+          <w:rtl w:val="0"/>
+        </w:rPr>
+        <w:t xml:space="preserve">Recebem outra função ou lambda por parâmetro;</w:t>
+      </w:r>
+    </w:p>
+    <w:p>
+      <w:pPr>
+        <w:numPr>
+          <w:ilvl w:val="0"/>
+          <w:numId w:val="9"/>
+        </w:numPr>
+        <w:ind w:left="720" w:hanging="360"/>
+        <w:rPr>
+          <w:u w:val="none"/>
+        </w:rPr>
+      </w:pPr>
+      <w:r>
+        <w:rPr>
+          <w:rtl w:val="0"/>
+        </w:rPr>
+        <w:t xml:space="preserve">Bastante úteis para a generalização de funções e tratamento de erros;</w:t>
+      </w:r>
+    </w:p>
+    <w:p>
+      <w:pPr>
+        <w:rPr/>
+      </w:pPr>
+      <w:r>
+        <w:rPr>
+          <w:rtl w:val="0"/>
+        </w:rPr>
+      </w:r>
+    </w:p>
+    <w:p>
+      <w:pPr>
+        <w:rPr/>
+      </w:pPr>
+      <w:r>
+        <w:rPr>
+          <w:rtl w:val="0"/>
+        </w:rPr>
+        <w:t xml:space="preserve">val x = calculate(12,4,::sum)//função por parâmetro</w:t>
+      </w:r>
+    </w:p>
+    <w:p>
+      <w:pPr>
+        <w:rPr/>
+      </w:pPr>
+      <w:r>
+        <w:rPr>
+          <w:rtl w:val="0"/>
+        </w:rPr>
+        <w:t xml:space="preserve">val y = calculate(12,4){a,b -&gt; a*b }//lambda por parâmetro</w:t>
+      </w:r>
+    </w:p>
+    <w:p>
+      <w:pPr>
+        <w:rPr/>
+      </w:pPr>
+      <w:r>
+        <w:rPr>
+          <w:rtl w:val="0"/>
+        </w:rPr>
+      </w:r>
+    </w:p>
+    <w:p>
+      <w:pPr>
+        <w:rPr>
+          <w:b w:val="1"/>
+        </w:rPr>
+      </w:pPr>
+      <w:r>
+        <w:rPr>
+          <w:b w:val="1"/>
+          <w:rtl w:val="0"/>
+        </w:rPr>
+        <w:t xml:space="preserve">Ex 1:</w:t>
+      </w:r>
+    </w:p>
+    <w:p>
+      <w:pPr>
+        <w:rPr/>
+      </w:pPr>
+      <w:r>
+        <w:rPr>
+          <w:rtl w:val="0"/>
+        </w:rPr>
+        <w:t xml:space="preserve">//função principal</w:t>
+      </w:r>
+    </w:p>
+    <w:p>
+      <w:pPr>
+        <w:rPr/>
+      </w:pPr>
+      <w:r>
+        <w:rPr>
+          <w:rtl w:val="0"/>
+        </w:rPr>
+        <w:t xml:space="preserve">fun main() {</w:t>
+      </w:r>
+    </w:p>
+    <w:p>
+      <w:pPr>
+        <w:rPr/>
+      </w:pPr>
+      <w:r>
+        <w:rPr>
+          <w:rtl w:val="0"/>
+        </w:rPr>
+        <w:t xml:space="preserve">    val z:Int</w:t>
+      </w:r>
+    </w:p>
+    <w:p>
+      <w:pPr>
+        <w:rPr/>
+      </w:pPr>
+      <w:r>
+        <w:rPr>
+          <w:rtl w:val="0"/>
+        </w:rPr>
+        <w:t xml:space="preserve">    </w:t>
+        <w:tab/>
+        <w:t xml:space="preserve">z = calculate(34,90,::sum)</w:t>
+      </w:r>
+    </w:p>
+    <w:p>
+      <w:pPr>
+        <w:rPr/>
+      </w:pPr>
+      <w:r>
+        <w:rPr>
+          <w:rtl w:val="0"/>
+        </w:rPr>
+        <w:t xml:space="preserve">        println(z)</w:t>
+      </w:r>
+    </w:p>
+    <w:p>
+      <w:pPr>
+        <w:rPr/>
+      </w:pPr>
+      <w:r>
+        <w:rPr>
+          <w:rtl w:val="0"/>
+        </w:rPr>
+        <w:t xml:space="preserve">}</w:t>
+      </w:r>
+    </w:p>
+    <w:p>
+      <w:pPr>
+        <w:rPr/>
+      </w:pPr>
+      <w:r>
+        <w:rPr>
+          <w:rtl w:val="0"/>
+        </w:rPr>
+      </w:r>
+    </w:p>
+    <w:p>
+      <w:pPr>
+        <w:rPr/>
+      </w:pPr>
+      <w:r>
+        <w:rPr>
+          <w:rtl w:val="0"/>
+        </w:rPr>
+        <w:t xml:space="preserve">fun sum(a1:Int,a2:Int) = a1.plus(a2)</w:t>
+      </w:r>
+    </w:p>
+    <w:p>
+      <w:pPr>
+        <w:rPr/>
+      </w:pPr>
+      <w:r>
+        <w:rPr>
+          <w:rtl w:val="0"/>
+        </w:rPr>
+      </w:r>
+    </w:p>
+    <w:p>
+      <w:pPr>
+        <w:rPr/>
+      </w:pPr>
+      <w:r>
+        <w:rPr>
+          <w:rtl w:val="0"/>
+        </w:rPr>
+        <w:t xml:space="preserve">fun calculate(n1:Int,n2:Int,operation:(Int,Int)-&gt;Int):Int{</w:t>
+      </w:r>
+    </w:p>
+    <w:p>
+      <w:pPr>
+        <w:rPr/>
+      </w:pPr>
+      <w:r>
+        <w:rPr>
+          <w:rtl w:val="0"/>
+        </w:rPr>
+        <w:t xml:space="preserve">    val result = operation(n1,n2)</w:t>
+      </w:r>
+    </w:p>
+    <w:p>
+      <w:pPr>
+        <w:rPr/>
+      </w:pPr>
+      <w:r>
+        <w:rPr>
+          <w:rtl w:val="0"/>
+        </w:rPr>
+        <w:t xml:space="preserve">    return result</w:t>
+      </w:r>
+    </w:p>
+    <w:p>
+      <w:pPr>
+        <w:rPr/>
+      </w:pPr>
+      <w:r>
+        <w:rPr>
+          <w:rtl w:val="0"/>
+        </w:rPr>
+        <w:t xml:space="preserve">}</w:t>
+      </w:r>
+    </w:p>
+    <w:p>
+      <w:pPr>
+        <w:rPr/>
+      </w:pPr>
+      <w:r>
+        <w:rPr>
+          <w:rtl w:val="0"/>
+        </w:rPr>
+      </w:r>
+    </w:p>
+    <w:p>
+      <w:pPr>
+        <w:rPr>
+          <w:b w:val="1"/>
+        </w:rPr>
+      </w:pPr>
+      <w:r>
+        <w:rPr>
+          <w:b w:val="1"/>
+          <w:rtl w:val="0"/>
+        </w:rPr>
+        <w:t xml:space="preserve">Ex 2:</w:t>
+      </w:r>
+    </w:p>
+    <w:p>
+      <w:pPr>
+        <w:rPr/>
+      </w:pPr>
+      <w:r>
+        <w:rPr>
+          <w:rtl w:val="0"/>
+        </w:rPr>
+        <w:t xml:space="preserve">//função principal</w:t>
+      </w:r>
+    </w:p>
+    <w:p>
+      <w:pPr>
+        <w:rPr/>
+      </w:pPr>
+      <w:r>
+        <w:rPr>
+          <w:rtl w:val="0"/>
+        </w:rPr>
+        <w:t xml:space="preserve">fun main() {</w:t>
+      </w:r>
+    </w:p>
+    <w:p>
+      <w:pPr>
+        <w:rPr/>
+      </w:pPr>
+      <w:r>
+        <w:rPr>
+          <w:rtl w:val="0"/>
+        </w:rPr>
+        <w:t xml:space="preserve">    val z:Int</w:t>
+      </w:r>
+    </w:p>
+    <w:p>
+      <w:pPr>
+        <w:rPr/>
+      </w:pPr>
+      <w:r>
+        <w:rPr>
+          <w:rtl w:val="0"/>
+        </w:rPr>
+        <w:t xml:space="preserve">    </w:t>
+        <w:tab/>
+        <w:t xml:space="preserve">z = calculate(34,90){a,b -&gt; a*b}//multiplicação</w:t>
+      </w:r>
+    </w:p>
+    <w:p>
+      <w:pPr>
+        <w:rPr/>
+      </w:pPr>
+      <w:r>
+        <w:rPr>
+          <w:rtl w:val="0"/>
+        </w:rPr>
+        <w:t xml:space="preserve">        println(z)</w:t>
+      </w:r>
+    </w:p>
+    <w:p>
+      <w:pPr>
+        <w:rPr/>
+      </w:pPr>
+      <w:r>
+        <w:rPr>
+          <w:rtl w:val="0"/>
+        </w:rPr>
+        <w:t xml:space="preserve">}</w:t>
+      </w:r>
+    </w:p>
+    <w:p>
+      <w:pPr>
+        <w:rPr/>
+      </w:pPr>
+      <w:r>
+        <w:rPr>
+          <w:rtl w:val="0"/>
+        </w:rPr>
+      </w:r>
+    </w:p>
+    <w:p>
+      <w:pPr>
+        <w:rPr/>
+      </w:pPr>
+      <w:r>
+        <w:rPr>
+          <w:rtl w:val="0"/>
+        </w:rPr>
+        <w:t xml:space="preserve">fun sum(a1:Int,a2:Int) = a1.plus(a2)</w:t>
+      </w:r>
+    </w:p>
+    <w:p>
+      <w:pPr>
+        <w:rPr/>
+      </w:pPr>
+      <w:r>
+        <w:rPr>
+          <w:rtl w:val="0"/>
+        </w:rPr>
+      </w:r>
+    </w:p>
+    <w:p>
+      <w:pPr>
+        <w:rPr/>
+      </w:pPr>
+      <w:r>
+        <w:rPr>
+          <w:rtl w:val="0"/>
+        </w:rPr>
+        <w:t xml:space="preserve">fun calculate(n1:Int,n2:Int,operation:(Int,Int)-&gt;Int):Int{</w:t>
+      </w:r>
+    </w:p>
+    <w:p>
+      <w:pPr>
+        <w:rPr/>
+      </w:pPr>
+      <w:r>
+        <w:rPr>
+          <w:rtl w:val="0"/>
+        </w:rPr>
+        <w:t xml:space="preserve">    val result = operation(n1,n2)</w:t>
+      </w:r>
+    </w:p>
+    <w:p>
+      <w:pPr>
+        <w:rPr/>
+      </w:pPr>
+      <w:r>
+        <w:rPr>
+          <w:rtl w:val="0"/>
+        </w:rPr>
+        <w:t xml:space="preserve">    return result</w:t>
+      </w:r>
+    </w:p>
+    <w:p>
+      <w:pPr>
+        <w:rPr/>
+      </w:pPr>
+      <w:r>
+        <w:rPr>
+          <w:rtl w:val="0"/>
+        </w:rPr>
+        <w:t xml:space="preserve">}</w:t>
+      </w:r>
+    </w:p>
+    <w:p>
+      <w:pPr>
+        <w:rPr>
+          <w:b w:val="1"/>
+        </w:rPr>
+      </w:pPr>
+      <w:r>
+        <w:rPr>
+          <w:rtl w:val="0"/>
+        </w:rPr>
+      </w:r>
+    </w:p>
+    <w:p>
+      <w:pPr>
+        <w:rPr>
+          <w:b w:val="1"/>
+        </w:rPr>
+      </w:pPr>
+      <w:r>
+        <w:rPr>
+          <w:b w:val="1"/>
+          <w:rtl w:val="0"/>
+        </w:rPr>
+        <w:t xml:space="preserve">Funções single-line</w:t>
+      </w:r>
+    </w:p>
+    <w:p>
+      <w:pPr>
+        <w:numPr>
+          <w:ilvl w:val="0"/>
+          <w:numId w:val="1"/>
+        </w:numPr>
+        <w:ind w:left="720" w:hanging="360"/>
+        <w:rPr>
+          <w:u w:val="none"/>
+        </w:rPr>
+      </w:pPr>
+      <w:r>
+        <w:rPr>
+          <w:rtl w:val="0"/>
+        </w:rPr>
+        <w:t xml:space="preserve">Prefixo </w:t>
+      </w:r>
+      <w:r>
+        <w:rPr>
+          <w:b w:val="1"/>
+          <w:rtl w:val="0"/>
+        </w:rPr>
+        <w:t xml:space="preserve">Fun nomeDaFunção(nome:Tipo) = retorno;</w:t>
+      </w:r>
+    </w:p>
+    <w:p>
+      <w:pPr>
+        <w:numPr>
+          <w:ilvl w:val="0"/>
+          <w:numId w:val="1"/>
+        </w:numPr>
+        <w:ind w:left="720" w:hanging="360"/>
+        <w:rPr/>
+      </w:pPr>
+      <w:r>
+        <w:rPr>
+          <w:rtl w:val="0"/>
+        </w:rPr>
+        <w:t xml:space="preserve">Função de uma única linha;</w:t>
+      </w:r>
+    </w:p>
+    <w:p>
+      <w:pPr>
+        <w:numPr>
+          <w:ilvl w:val="0"/>
+          <w:numId w:val="1"/>
+        </w:numPr>
+        <w:ind w:left="720" w:hanging="360"/>
+        <w:rPr>
+          <w:u w:val="none"/>
+        </w:rPr>
+      </w:pPr>
+      <w:r>
+        <w:rPr>
+          <w:rtl w:val="0"/>
+        </w:rPr>
+        <w:t xml:space="preserve">Infere o tipo de retorno;</w:t>
+      </w:r>
+    </w:p>
+    <w:p>
+      <w:pPr>
+        <w:rPr/>
+      </w:pPr>
+      <w:r>
+        <w:rPr>
+          <w:rtl w:val="0"/>
+        </w:rPr>
+      </w:r>
+    </w:p>
+    <w:p>
+      <w:pPr>
+        <w:rPr>
+          <w:shd w:fill="d9d9d9" w:val="clear"/>
+        </w:rPr>
+      </w:pPr>
+      <w:r>
+        <w:rPr>
+          <w:shd w:fill="d9d9d9" w:val="clear"/>
+          <w:rtl w:val="0"/>
+        </w:rPr>
+        <w:t xml:space="preserve">private fun getFullName(name:String, lastName:String) = $name $lastName</w:t>
+      </w:r>
+    </w:p>
+    <w:p>
+      <w:pPr>
+        <w:rPr/>
+      </w:pPr>
+      <w:r>
+        <w:rPr>
+          <w:rtl w:val="0"/>
+        </w:rPr>
+      </w:r>
+    </w:p>
+    <w:p>
+      <w:pPr>
+        <w:rPr/>
+      </w:pPr>
+      <w:r>
+        <w:rPr>
+          <w:rtl w:val="0"/>
+        </w:rPr>
+        <w:t xml:space="preserve">private fun getFullName(name:String, lastName:String):String{</w:t>
+      </w:r>
+    </w:p>
+    <w:p>
+      <w:pPr>
+        <w:rPr/>
+      </w:pPr>
+      <w:r>
+        <w:rPr>
+          <w:rtl w:val="0"/>
+        </w:rPr>
+        <w:tab/>
+        <w:t xml:space="preserve">return “$name $lastName”</w:t>
+      </w:r>
+    </w:p>
+    <w:p>
+      <w:pPr>
+        <w:rPr/>
+      </w:pPr>
+      <w:r>
+        <w:rPr>
+          <w:rtl w:val="0"/>
+        </w:rPr>
+        <w:t xml:space="preserve">}</w:t>
+      </w:r>
+    </w:p>
+    <w:p>
+      <w:pPr>
+        <w:rPr/>
+      </w:pPr>
+      <w:r>
+        <w:rPr>
+          <w:rtl w:val="0"/>
+        </w:rPr>
+      </w:r>
+    </w:p>
+    <w:p>
+      <w:pPr>
+        <w:rPr>
+          <w:b w:val="1"/>
+        </w:rPr>
+      </w:pPr>
+      <w:r>
+        <w:rPr>
+          <w:b w:val="1"/>
+          <w:rtl w:val="0"/>
+        </w:rPr>
+        <w:t xml:space="preserve">Funções/extensões</w:t>
+      </w:r>
+    </w:p>
+    <w:p>
+      <w:pPr>
+        <w:numPr>
+          <w:ilvl w:val="0"/>
+          <w:numId w:val="5"/>
+        </w:numPr>
+        <w:ind w:left="720" w:hanging="360"/>
+        <w:rPr>
+          <w:u w:val="none"/>
+        </w:rPr>
+      </w:pPr>
+      <w:r>
+        <w:rPr>
+          <w:rtl w:val="0"/>
+        </w:rPr>
+        <w:t xml:space="preserve">Prefixo </w:t>
+      </w:r>
+      <w:r>
+        <w:rPr>
+          <w:b w:val="1"/>
+          <w:rtl w:val="0"/>
+        </w:rPr>
+        <w:t xml:space="preserve">Fun Tipo.nomeDaFuncao();</w:t>
+      </w:r>
+    </w:p>
+    <w:p>
+      <w:pPr>
+        <w:numPr>
+          <w:ilvl w:val="0"/>
+          <w:numId w:val="5"/>
+        </w:numPr>
+        <w:ind w:left="720" w:hanging="360"/>
+        <w:rPr/>
+      </w:pPr>
+      <w:r>
+        <w:rPr>
+          <w:rtl w:val="0"/>
+        </w:rPr>
+        <w:t xml:space="preserve">Cria uma função que só pode ser chamada por um tipo específico, cujo o valor pode ser referenciado dentro da função através da palavra </w:t>
+      </w:r>
+      <w:r>
+        <w:rPr>
+          <w:b w:val="1"/>
+          <w:rtl w:val="0"/>
+        </w:rPr>
+        <w:t xml:space="preserve">this;</w:t>
+      </w:r>
+    </w:p>
+    <w:p>
+      <w:pPr>
+        <w:rPr>
+          <w:b w:val="1"/>
+        </w:rPr>
+      </w:pPr>
+      <w:r>
+        <w:rPr>
+          <w:rtl w:val="0"/>
+        </w:rPr>
+      </w:r>
+    </w:p>
+    <w:p>
+      <w:pPr>
+        <w:rPr/>
+      </w:pPr>
+      <w:r>
+        <w:rPr>
+          <w:rtl w:val="0"/>
+        </w:rPr>
+        <w:t xml:space="preserve">fun String.ramdomCapitalizedLetter() = </w:t>
+      </w:r>
+    </w:p>
+    <w:p>
+      <w:pPr>
+        <w:rPr/>
+      </w:pPr>
+      <w:r>
+        <w:rPr>
+          <w:rtl w:val="0"/>
+        </w:rPr>
+        <w:tab/>
+        <w:t xml:space="preserve">this[(0..this.length-1).random()].toUpperCase()</w:t>
+      </w:r>
+    </w:p>
+    <w:p>
+      <w:pPr>
+        <w:rPr/>
+      </w:pPr>
+      <w:r>
+        <w:rPr>
+          <w:rtl w:val="0"/>
+        </w:rPr>
+      </w:r>
+    </w:p>
+    <w:p>
+      <w:pPr>
+        <w:rPr/>
+      </w:pPr>
+      <w:r>
+        <w:rPr>
+          <w:rtl w:val="0"/>
+        </w:rPr>
+      </w:r>
+    </w:p>
+    <w:p>
+      <w:pPr>
+        <w:rPr/>
+      </w:pPr>
+      <w:r>
+        <w:rPr>
+          <w:rtl w:val="0"/>
+        </w:rPr>
+      </w:r>
+    </w:p>
+    <w:p>
+      <w:pPr>
+        <w:rPr/>
+      </w:pPr>
+      <w:r>
+        <w:rPr>
+          <w:rtl w:val="0"/>
+        </w:rPr>
+        <w:tab/>
+      </w:r>
+    </w:p>
+    <w:p>
+      <w:pPr>
+        <w:ind w:left="0" w:firstLine="0"/>
+        <w:rPr/>
+      </w:pPr>
+      <w:r>
+        <w:rPr>
+          <w:rtl w:val="0"/>
+        </w:rPr>
+      </w:r>
+    </w:p>
+    <w:p>
+      <w:pPr>
         <w:rPr/>
       </w:pPr>
       <w:r>
@@ -6567,6 +8061,666 @@
     </w:lvl>
   </w:abstractNum>
   <w:abstractNum w:abstractNumId="5">
+    <w:lvl w:ilvl="0">
+      <w:start w:val="1"/>
+      <w:numFmt w:val="bullet"/>
+      <w:lvlText w:val="●"/>
+      <w:lvlJc w:val="left"/>
+      <w:pPr>
+        <w:ind w:left="720" w:hanging="360"/>
+      </w:pPr>
+      <w:rPr>
+        <w:u w:val="none"/>
+      </w:rPr>
+    </w:lvl>
+    <w:lvl w:ilvl="1">
+      <w:start w:val="1"/>
+      <w:numFmt w:val="bullet"/>
+      <w:lvlText w:val="○"/>
+      <w:lvlJc w:val="left"/>
+      <w:pPr>
+        <w:ind w:left="1440" w:hanging="360"/>
+      </w:pPr>
+      <w:rPr>
+        <w:u w:val="none"/>
+      </w:rPr>
+    </w:lvl>
+    <w:lvl w:ilvl="2">
+      <w:start w:val="1"/>
+      <w:numFmt w:val="bullet"/>
+      <w:lvlText w:val="■"/>
+      <w:lvlJc w:val="left"/>
+      <w:pPr>
+        <w:ind w:left="2160" w:hanging="360"/>
+      </w:pPr>
+      <w:rPr>
+        <w:u w:val="none"/>
+      </w:rPr>
+    </w:lvl>
+    <w:lvl w:ilvl="3">
+      <w:start w:val="1"/>
+      <w:numFmt w:val="bullet"/>
+      <w:lvlText w:val="●"/>
+      <w:lvlJc w:val="left"/>
+      <w:pPr>
+        <w:ind w:left="2880" w:hanging="360"/>
+      </w:pPr>
+      <w:rPr>
+        <w:u w:val="none"/>
+      </w:rPr>
+    </w:lvl>
+    <w:lvl w:ilvl="4">
+      <w:start w:val="1"/>
+      <w:numFmt w:val="bullet"/>
+      <w:lvlText w:val="○"/>
+      <w:lvlJc w:val="left"/>
+      <w:pPr>
+        <w:ind w:left="3600" w:hanging="360"/>
+      </w:pPr>
+      <w:rPr>
+        <w:u w:val="none"/>
+      </w:rPr>
+    </w:lvl>
+    <w:lvl w:ilvl="5">
+      <w:start w:val="1"/>
+      <w:numFmt w:val="bullet"/>
+      <w:lvlText w:val="■"/>
+      <w:lvlJc w:val="left"/>
+      <w:pPr>
+        <w:ind w:left="4320" w:hanging="360"/>
+      </w:pPr>
+      <w:rPr>
+        <w:u w:val="none"/>
+      </w:rPr>
+    </w:lvl>
+    <w:lvl w:ilvl="6">
+      <w:start w:val="1"/>
+      <w:numFmt w:val="bullet"/>
+      <w:lvlText w:val="●"/>
+      <w:lvlJc w:val="left"/>
+      <w:pPr>
+        <w:ind w:left="5040" w:hanging="360"/>
+      </w:pPr>
+      <w:rPr>
+        <w:u w:val="none"/>
+      </w:rPr>
+    </w:lvl>
+    <w:lvl w:ilvl="7">
+      <w:start w:val="1"/>
+      <w:numFmt w:val="bullet"/>
+      <w:lvlText w:val="○"/>
+      <w:lvlJc w:val="left"/>
+      <w:pPr>
+        <w:ind w:left="5760" w:hanging="360"/>
+      </w:pPr>
+      <w:rPr>
+        <w:u w:val="none"/>
+      </w:rPr>
+    </w:lvl>
+    <w:lvl w:ilvl="8">
+      <w:start w:val="1"/>
+      <w:numFmt w:val="bullet"/>
+      <w:lvlText w:val="■"/>
+      <w:lvlJc w:val="left"/>
+      <w:pPr>
+        <w:ind w:left="6480" w:hanging="360"/>
+      </w:pPr>
+      <w:rPr>
+        <w:u w:val="none"/>
+      </w:rPr>
+    </w:lvl>
+  </w:abstractNum>
+  <w:abstractNum w:abstractNumId="6">
+    <w:lvl w:ilvl="0">
+      <w:start w:val="1"/>
+      <w:numFmt w:val="bullet"/>
+      <w:lvlText w:val="●"/>
+      <w:lvlJc w:val="left"/>
+      <w:pPr>
+        <w:ind w:left="720" w:hanging="360"/>
+      </w:pPr>
+      <w:rPr>
+        <w:u w:val="none"/>
+      </w:rPr>
+    </w:lvl>
+    <w:lvl w:ilvl="1">
+      <w:start w:val="1"/>
+      <w:numFmt w:val="bullet"/>
+      <w:lvlText w:val="○"/>
+      <w:lvlJc w:val="left"/>
+      <w:pPr>
+        <w:ind w:left="1440" w:hanging="360"/>
+      </w:pPr>
+      <w:rPr>
+        <w:u w:val="none"/>
+      </w:rPr>
+    </w:lvl>
+    <w:lvl w:ilvl="2">
+      <w:start w:val="1"/>
+      <w:numFmt w:val="bullet"/>
+      <w:lvlText w:val="■"/>
+      <w:lvlJc w:val="left"/>
+      <w:pPr>
+        <w:ind w:left="2160" w:hanging="360"/>
+      </w:pPr>
+      <w:rPr>
+        <w:u w:val="none"/>
+      </w:rPr>
+    </w:lvl>
+    <w:lvl w:ilvl="3">
+      <w:start w:val="1"/>
+      <w:numFmt w:val="bullet"/>
+      <w:lvlText w:val="●"/>
+      <w:lvlJc w:val="left"/>
+      <w:pPr>
+        <w:ind w:left="2880" w:hanging="360"/>
+      </w:pPr>
+      <w:rPr>
+        <w:u w:val="none"/>
+      </w:rPr>
+    </w:lvl>
+    <w:lvl w:ilvl="4">
+      <w:start w:val="1"/>
+      <w:numFmt w:val="bullet"/>
+      <w:lvlText w:val="○"/>
+      <w:lvlJc w:val="left"/>
+      <w:pPr>
+        <w:ind w:left="3600" w:hanging="360"/>
+      </w:pPr>
+      <w:rPr>
+        <w:u w:val="none"/>
+      </w:rPr>
+    </w:lvl>
+    <w:lvl w:ilvl="5">
+      <w:start w:val="1"/>
+      <w:numFmt w:val="bullet"/>
+      <w:lvlText w:val="■"/>
+      <w:lvlJc w:val="left"/>
+      <w:pPr>
+        <w:ind w:left="4320" w:hanging="360"/>
+      </w:pPr>
+      <w:rPr>
+        <w:u w:val="none"/>
+      </w:rPr>
+    </w:lvl>
+    <w:lvl w:ilvl="6">
+      <w:start w:val="1"/>
+      <w:numFmt w:val="bullet"/>
+      <w:lvlText w:val="●"/>
+      <w:lvlJc w:val="left"/>
+      <w:pPr>
+        <w:ind w:left="5040" w:hanging="360"/>
+      </w:pPr>
+      <w:rPr>
+        <w:u w:val="none"/>
+      </w:rPr>
+    </w:lvl>
+    <w:lvl w:ilvl="7">
+      <w:start w:val="1"/>
+      <w:numFmt w:val="bullet"/>
+      <w:lvlText w:val="○"/>
+      <w:lvlJc w:val="left"/>
+      <w:pPr>
+        <w:ind w:left="5760" w:hanging="360"/>
+      </w:pPr>
+      <w:rPr>
+        <w:u w:val="none"/>
+      </w:rPr>
+    </w:lvl>
+    <w:lvl w:ilvl="8">
+      <w:start w:val="1"/>
+      <w:numFmt w:val="bullet"/>
+      <w:lvlText w:val="■"/>
+      <w:lvlJc w:val="left"/>
+      <w:pPr>
+        <w:ind w:left="6480" w:hanging="360"/>
+      </w:pPr>
+      <w:rPr>
+        <w:u w:val="none"/>
+      </w:rPr>
+    </w:lvl>
+  </w:abstractNum>
+  <w:abstractNum w:abstractNumId="7">
+    <w:lvl w:ilvl="0">
+      <w:start w:val="1"/>
+      <w:numFmt w:val="bullet"/>
+      <w:lvlText w:val="●"/>
+      <w:lvlJc w:val="left"/>
+      <w:pPr>
+        <w:ind w:left="720" w:hanging="360"/>
+      </w:pPr>
+      <w:rPr>
+        <w:u w:val="none"/>
+      </w:rPr>
+    </w:lvl>
+    <w:lvl w:ilvl="1">
+      <w:start w:val="1"/>
+      <w:numFmt w:val="bullet"/>
+      <w:lvlText w:val="○"/>
+      <w:lvlJc w:val="left"/>
+      <w:pPr>
+        <w:ind w:left="1440" w:hanging="360"/>
+      </w:pPr>
+      <w:rPr>
+        <w:u w:val="none"/>
+      </w:rPr>
+    </w:lvl>
+    <w:lvl w:ilvl="2">
+      <w:start w:val="1"/>
+      <w:numFmt w:val="bullet"/>
+      <w:lvlText w:val="■"/>
+      <w:lvlJc w:val="left"/>
+      <w:pPr>
+        <w:ind w:left="2160" w:hanging="360"/>
+      </w:pPr>
+      <w:rPr>
+        <w:u w:val="none"/>
+      </w:rPr>
+    </w:lvl>
+    <w:lvl w:ilvl="3">
+      <w:start w:val="1"/>
+      <w:numFmt w:val="bullet"/>
+      <w:lvlText w:val="●"/>
+      <w:lvlJc w:val="left"/>
+      <w:pPr>
+        <w:ind w:left="2880" w:hanging="360"/>
+      </w:pPr>
+      <w:rPr>
+        <w:u w:val="none"/>
+      </w:rPr>
+    </w:lvl>
+    <w:lvl w:ilvl="4">
+      <w:start w:val="1"/>
+      <w:numFmt w:val="bullet"/>
+      <w:lvlText w:val="○"/>
+      <w:lvlJc w:val="left"/>
+      <w:pPr>
+        <w:ind w:left="3600" w:hanging="360"/>
+      </w:pPr>
+      <w:rPr>
+        <w:u w:val="none"/>
+      </w:rPr>
+    </w:lvl>
+    <w:lvl w:ilvl="5">
+      <w:start w:val="1"/>
+      <w:numFmt w:val="bullet"/>
+      <w:lvlText w:val="■"/>
+      <w:lvlJc w:val="left"/>
+      <w:pPr>
+        <w:ind w:left="4320" w:hanging="360"/>
+      </w:pPr>
+      <w:rPr>
+        <w:u w:val="none"/>
+      </w:rPr>
+    </w:lvl>
+    <w:lvl w:ilvl="6">
+      <w:start w:val="1"/>
+      <w:numFmt w:val="bullet"/>
+      <w:lvlText w:val="●"/>
+      <w:lvlJc w:val="left"/>
+      <w:pPr>
+        <w:ind w:left="5040" w:hanging="360"/>
+      </w:pPr>
+      <w:rPr>
+        <w:u w:val="none"/>
+      </w:rPr>
+    </w:lvl>
+    <w:lvl w:ilvl="7">
+      <w:start w:val="1"/>
+      <w:numFmt w:val="bullet"/>
+      <w:lvlText w:val="○"/>
+      <w:lvlJc w:val="left"/>
+      <w:pPr>
+        <w:ind w:left="5760" w:hanging="360"/>
+      </w:pPr>
+      <w:rPr>
+        <w:u w:val="none"/>
+      </w:rPr>
+    </w:lvl>
+    <w:lvl w:ilvl="8">
+      <w:start w:val="1"/>
+      <w:numFmt w:val="bullet"/>
+      <w:lvlText w:val="■"/>
+      <w:lvlJc w:val="left"/>
+      <w:pPr>
+        <w:ind w:left="6480" w:hanging="360"/>
+      </w:pPr>
+      <w:rPr>
+        <w:u w:val="none"/>
+      </w:rPr>
+    </w:lvl>
+  </w:abstractNum>
+  <w:abstractNum w:abstractNumId="8">
+    <w:lvl w:ilvl="0">
+      <w:start w:val="1"/>
+      <w:numFmt w:val="bullet"/>
+      <w:lvlText w:val="●"/>
+      <w:lvlJc w:val="left"/>
+      <w:pPr>
+        <w:ind w:left="720" w:hanging="360"/>
+      </w:pPr>
+      <w:rPr>
+        <w:u w:val="none"/>
+      </w:rPr>
+    </w:lvl>
+    <w:lvl w:ilvl="1">
+      <w:start w:val="1"/>
+      <w:numFmt w:val="bullet"/>
+      <w:lvlText w:val="○"/>
+      <w:lvlJc w:val="left"/>
+      <w:pPr>
+        <w:ind w:left="1440" w:hanging="360"/>
+      </w:pPr>
+      <w:rPr>
+        <w:u w:val="none"/>
+      </w:rPr>
+    </w:lvl>
+    <w:lvl w:ilvl="2">
+      <w:start w:val="1"/>
+      <w:numFmt w:val="bullet"/>
+      <w:lvlText w:val="■"/>
+      <w:lvlJc w:val="left"/>
+      <w:pPr>
+        <w:ind w:left="2160" w:hanging="360"/>
+      </w:pPr>
+      <w:rPr>
+        <w:u w:val="none"/>
+      </w:rPr>
+    </w:lvl>
+    <w:lvl w:ilvl="3">
+      <w:start w:val="1"/>
+      <w:numFmt w:val="bullet"/>
+      <w:lvlText w:val="●"/>
+      <w:lvlJc w:val="left"/>
+      <w:pPr>
+        <w:ind w:left="2880" w:hanging="360"/>
+      </w:pPr>
+      <w:rPr>
+        <w:u w:val="none"/>
+      </w:rPr>
+    </w:lvl>
+    <w:lvl w:ilvl="4">
+      <w:start w:val="1"/>
+      <w:numFmt w:val="bullet"/>
+      <w:lvlText w:val="○"/>
+      <w:lvlJc w:val="left"/>
+      <w:pPr>
+        <w:ind w:left="3600" w:hanging="360"/>
+      </w:pPr>
+      <w:rPr>
+        <w:u w:val="none"/>
+      </w:rPr>
+    </w:lvl>
+    <w:lvl w:ilvl="5">
+      <w:start w:val="1"/>
+      <w:numFmt w:val="bullet"/>
+      <w:lvlText w:val="■"/>
+      <w:lvlJc w:val="left"/>
+      <w:pPr>
+        <w:ind w:left="4320" w:hanging="360"/>
+      </w:pPr>
+      <w:rPr>
+        <w:u w:val="none"/>
+      </w:rPr>
+    </w:lvl>
+    <w:lvl w:ilvl="6">
+      <w:start w:val="1"/>
+      <w:numFmt w:val="bullet"/>
+      <w:lvlText w:val="●"/>
+      <w:lvlJc w:val="left"/>
+      <w:pPr>
+        <w:ind w:left="5040" w:hanging="360"/>
+      </w:pPr>
+      <w:rPr>
+        <w:u w:val="none"/>
+      </w:rPr>
+    </w:lvl>
+    <w:lvl w:ilvl="7">
+      <w:start w:val="1"/>
+      <w:numFmt w:val="bullet"/>
+      <w:lvlText w:val="○"/>
+      <w:lvlJc w:val="left"/>
+      <w:pPr>
+        <w:ind w:left="5760" w:hanging="360"/>
+      </w:pPr>
+      <w:rPr>
+        <w:u w:val="none"/>
+      </w:rPr>
+    </w:lvl>
+    <w:lvl w:ilvl="8">
+      <w:start w:val="1"/>
+      <w:numFmt w:val="bullet"/>
+      <w:lvlText w:val="■"/>
+      <w:lvlJc w:val="left"/>
+      <w:pPr>
+        <w:ind w:left="6480" w:hanging="360"/>
+      </w:pPr>
+      <w:rPr>
+        <w:u w:val="none"/>
+      </w:rPr>
+    </w:lvl>
+  </w:abstractNum>
+  <w:abstractNum w:abstractNumId="9">
+    <w:lvl w:ilvl="0">
+      <w:start w:val="1"/>
+      <w:numFmt w:val="bullet"/>
+      <w:lvlText w:val="●"/>
+      <w:lvlJc w:val="left"/>
+      <w:pPr>
+        <w:ind w:left="720" w:hanging="360"/>
+      </w:pPr>
+      <w:rPr>
+        <w:u w:val="none"/>
+      </w:rPr>
+    </w:lvl>
+    <w:lvl w:ilvl="1">
+      <w:start w:val="1"/>
+      <w:numFmt w:val="bullet"/>
+      <w:lvlText w:val="○"/>
+      <w:lvlJc w:val="left"/>
+      <w:pPr>
+        <w:ind w:left="1440" w:hanging="360"/>
+      </w:pPr>
+      <w:rPr>
+        <w:u w:val="none"/>
+      </w:rPr>
+    </w:lvl>
+    <w:lvl w:ilvl="2">
+      <w:start w:val="1"/>
+      <w:numFmt w:val="bullet"/>
+      <w:lvlText w:val="■"/>
+      <w:lvlJc w:val="left"/>
+      <w:pPr>
+        <w:ind w:left="2160" w:hanging="360"/>
+      </w:pPr>
+      <w:rPr>
+        <w:u w:val="none"/>
+      </w:rPr>
+    </w:lvl>
+    <w:lvl w:ilvl="3">
+      <w:start w:val="1"/>
+      <w:numFmt w:val="bullet"/>
+      <w:lvlText w:val="●"/>
+      <w:lvlJc w:val="left"/>
+      <w:pPr>
+        <w:ind w:left="2880" w:hanging="360"/>
+      </w:pPr>
+      <w:rPr>
+        <w:u w:val="none"/>
+      </w:rPr>
+    </w:lvl>
+    <w:lvl w:ilvl="4">
+      <w:start w:val="1"/>
+      <w:numFmt w:val="bullet"/>
+      <w:lvlText w:val="○"/>
+      <w:lvlJc w:val="left"/>
+      <w:pPr>
+        <w:ind w:left="3600" w:hanging="360"/>
+      </w:pPr>
+      <w:rPr>
+        <w:u w:val="none"/>
+      </w:rPr>
+    </w:lvl>
+    <w:lvl w:ilvl="5">
+      <w:start w:val="1"/>
+      <w:numFmt w:val="bullet"/>
+      <w:lvlText w:val="■"/>
+      <w:lvlJc w:val="left"/>
+      <w:pPr>
+        <w:ind w:left="4320" w:hanging="360"/>
+      </w:pPr>
+      <w:rPr>
+        <w:u w:val="none"/>
+      </w:rPr>
+    </w:lvl>
+    <w:lvl w:ilvl="6">
+      <w:start w:val="1"/>
+      <w:numFmt w:val="bullet"/>
+      <w:lvlText w:val="●"/>
+      <w:lvlJc w:val="left"/>
+      <w:pPr>
+        <w:ind w:left="5040" w:hanging="360"/>
+      </w:pPr>
+      <w:rPr>
+        <w:u w:val="none"/>
+      </w:rPr>
+    </w:lvl>
+    <w:lvl w:ilvl="7">
+      <w:start w:val="1"/>
+      <w:numFmt w:val="bullet"/>
+      <w:lvlText w:val="○"/>
+      <w:lvlJc w:val="left"/>
+      <w:pPr>
+        <w:ind w:left="5760" w:hanging="360"/>
+      </w:pPr>
+      <w:rPr>
+        <w:u w:val="none"/>
+      </w:rPr>
+    </w:lvl>
+    <w:lvl w:ilvl="8">
+      <w:start w:val="1"/>
+      <w:numFmt w:val="bullet"/>
+      <w:lvlText w:val="■"/>
+      <w:lvlJc w:val="left"/>
+      <w:pPr>
+        <w:ind w:left="6480" w:hanging="360"/>
+      </w:pPr>
+      <w:rPr>
+        <w:u w:val="none"/>
+      </w:rPr>
+    </w:lvl>
+  </w:abstractNum>
+  <w:abstractNum w:abstractNumId="10">
+    <w:lvl w:ilvl="0">
+      <w:start w:val="1"/>
+      <w:numFmt w:val="bullet"/>
+      <w:lvlText w:val="●"/>
+      <w:lvlJc w:val="left"/>
+      <w:pPr>
+        <w:ind w:left="720" w:hanging="360"/>
+      </w:pPr>
+      <w:rPr>
+        <w:u w:val="none"/>
+      </w:rPr>
+    </w:lvl>
+    <w:lvl w:ilvl="1">
+      <w:start w:val="1"/>
+      <w:numFmt w:val="bullet"/>
+      <w:lvlText w:val="○"/>
+      <w:lvlJc w:val="left"/>
+      <w:pPr>
+        <w:ind w:left="1440" w:hanging="360"/>
+      </w:pPr>
+      <w:rPr>
+        <w:u w:val="none"/>
+      </w:rPr>
+    </w:lvl>
+    <w:lvl w:ilvl="2">
+      <w:start w:val="1"/>
+      <w:numFmt w:val="bullet"/>
+      <w:lvlText w:val="■"/>
+      <w:lvlJc w:val="left"/>
+      <w:pPr>
+        <w:ind w:left="2160" w:hanging="360"/>
+      </w:pPr>
+      <w:rPr>
+        <w:u w:val="none"/>
+      </w:rPr>
+    </w:lvl>
+    <w:lvl w:ilvl="3">
+      <w:start w:val="1"/>
+      <w:numFmt w:val="bullet"/>
+      <w:lvlText w:val="●"/>
+      <w:lvlJc w:val="left"/>
+      <w:pPr>
+        <w:ind w:left="2880" w:hanging="360"/>
+      </w:pPr>
+      <w:rPr>
+        <w:u w:val="none"/>
+      </w:rPr>
+    </w:lvl>
+    <w:lvl w:ilvl="4">
+      <w:start w:val="1"/>
+      <w:numFmt w:val="bullet"/>
+      <w:lvlText w:val="○"/>
+      <w:lvlJc w:val="left"/>
+      <w:pPr>
+        <w:ind w:left="3600" w:hanging="360"/>
+      </w:pPr>
+      <w:rPr>
+        <w:u w:val="none"/>
+      </w:rPr>
+    </w:lvl>
+    <w:lvl w:ilvl="5">
+      <w:start w:val="1"/>
+      <w:numFmt w:val="bullet"/>
+      <w:lvlText w:val="■"/>
+      <w:lvlJc w:val="left"/>
+      <w:pPr>
+        <w:ind w:left="4320" w:hanging="360"/>
+      </w:pPr>
+      <w:rPr>
+        <w:u w:val="none"/>
+      </w:rPr>
+    </w:lvl>
+    <w:lvl w:ilvl="6">
+      <w:start w:val="1"/>
+      <w:numFmt w:val="bullet"/>
+      <w:lvlText w:val="●"/>
+      <w:lvlJc w:val="left"/>
+      <w:pPr>
+        <w:ind w:left="5040" w:hanging="360"/>
+      </w:pPr>
+      <w:rPr>
+        <w:u w:val="none"/>
+      </w:rPr>
+    </w:lvl>
+    <w:lvl w:ilvl="7">
+      <w:start w:val="1"/>
+      <w:numFmt w:val="bullet"/>
+      <w:lvlText w:val="○"/>
+      <w:lvlJc w:val="left"/>
+      <w:pPr>
+        <w:ind w:left="5760" w:hanging="360"/>
+      </w:pPr>
+      <w:rPr>
+        <w:u w:val="none"/>
+      </w:rPr>
+    </w:lvl>
+    <w:lvl w:ilvl="8">
+      <w:start w:val="1"/>
+      <w:numFmt w:val="bullet"/>
+      <w:lvlText w:val="■"/>
+      <w:lvlJc w:val="left"/>
+      <w:pPr>
+        <w:ind w:left="6480" w:hanging="360"/>
+      </w:pPr>
+      <w:rPr>
+        <w:u w:val="none"/>
+      </w:rPr>
+    </w:lvl>
+  </w:abstractNum>
+  <w:abstractNum w:abstractNumId="11">
     <w:lvl w:ilvl="0">
       <w:start w:val="1"/>
       <w:numFmt w:val="bullet"/>
@@ -6690,6 +8844,24 @@
   </w:num>
   <w:num w:numId="5">
     <w:abstractNumId w:val="5"/>
+  </w:num>
+  <w:num w:numId="6">
+    <w:abstractNumId w:val="6"/>
+  </w:num>
+  <w:num w:numId="7">
+    <w:abstractNumId w:val="7"/>
+  </w:num>
+  <w:num w:numId="8">
+    <w:abstractNumId w:val="8"/>
+  </w:num>
+  <w:num w:numId="9">
+    <w:abstractNumId w:val="9"/>
+  </w:num>
+  <w:num w:numId="10">
+    <w:abstractNumId w:val="10"/>
+  </w:num>
+  <w:num w:numId="11">
+    <w:abstractNumId w:val="11"/>
   </w:num>
 </w:numbering>
 </file>

</xml_diff>